<commit_message>
updated procurement - request form
</commit_message>
<xml_diff>
--- a/src/main/resources/procurementpdf/purchase.docx
+++ b/src/main/resources/procurementpdf/purchase.docx
@@ -348,6 +348,72 @@
       <w:pPr>
         <w:spacing w:before="100" w:beforeAutospacing="1" w:after="119" w:line="240" w:lineRule="auto"/>
         <w:rPr>
+          <w:rFonts w:ascii="Arial" w:eastAsia="Times New Roman" w:hAnsi="Arial" w:cs="Arial"/>
+          <w:bCs/>
+          <w:lang w:eastAsia="en-ZA"/>
+        </w:rPr>
+      </w:pPr>
+      <w:r>
+        <w:rPr>
+          <w:rFonts w:ascii="Arial" w:eastAsia="Times New Roman" w:hAnsi="Arial" w:cs="Arial"/>
+          <w:b/>
+          <w:lang w:eastAsia="en-ZA"/>
+        </w:rPr>
+        <w:t>Vendor:</w:t>
+      </w:r>
+      <w:r>
+        <w:rPr>
+          <w:rFonts w:ascii="Arial" w:eastAsia="Times New Roman" w:hAnsi="Arial" w:cs="Arial"/>
+          <w:lang w:eastAsia="en-ZA"/>
+        </w:rPr>
+        <w:t xml:space="preserve"> </w:t>
+      </w:r>
+      <w:r>
+        <w:rPr>
+          <w:rFonts w:ascii="Arial" w:eastAsia="Times New Roman" w:hAnsi="Arial" w:cs="Arial"/>
+          <w:bCs/>
+          <w:lang w:eastAsia="en-ZA"/>
+        </w:rPr>
+        <w:fldChar w:fldCharType="begin"/>
+      </w:r>
+      <w:r>
+        <w:rPr>
+          <w:rFonts w:ascii="Arial" w:eastAsia="Times New Roman" w:hAnsi="Arial" w:cs="Arial"/>
+          <w:bCs/>
+          <w:lang w:eastAsia="en-ZA"/>
+        </w:rPr>
+        <w:instrText xml:space="preserve"> MERGEFIELD  $purchase.Vendor  \* MERGEFORMAT </w:instrText>
+      </w:r>
+      <w:r>
+        <w:rPr>
+          <w:rFonts w:ascii="Arial" w:eastAsia="Times New Roman" w:hAnsi="Arial" w:cs="Arial"/>
+          <w:bCs/>
+          <w:lang w:eastAsia="en-ZA"/>
+        </w:rPr>
+        <w:fldChar w:fldCharType="separate"/>
+      </w:r>
+      <w:r>
+        <w:rPr>
+          <w:rFonts w:ascii="Arial" w:eastAsia="Times New Roman" w:hAnsi="Arial" w:cs="Arial"/>
+          <w:bCs/>
+          <w:noProof/>
+          <w:lang w:eastAsia="en-ZA"/>
+        </w:rPr>
+        <w:t>«$purchase.Vendor»</w:t>
+      </w:r>
+      <w:r>
+        <w:rPr>
+          <w:rFonts w:ascii="Arial" w:eastAsia="Times New Roman" w:hAnsi="Arial" w:cs="Arial"/>
+          <w:bCs/>
+          <w:lang w:eastAsia="en-ZA"/>
+        </w:rPr>
+        <w:fldChar w:fldCharType="end"/>
+      </w:r>
+    </w:p>
+    <w:p>
+      <w:pPr>
+        <w:spacing w:before="100" w:beforeAutospacing="1" w:after="119" w:line="240" w:lineRule="auto"/>
+        <w:rPr>
           <w:rFonts w:ascii="Times New Roman" w:eastAsia="Times New Roman" w:hAnsi="Times New Roman" w:cs="Times New Roman"/>
           <w:sz w:val="24"/>
           <w:szCs w:val="24"/>
@@ -360,7 +426,15 @@
           <w:b/>
           <w:lang w:eastAsia="en-ZA"/>
         </w:rPr>
-        <w:t>Vendor:</w:t>
+        <w:t>Delivery Date</w:t>
+      </w:r>
+      <w:r>
+        <w:rPr>
+          <w:rFonts w:ascii="Arial" w:eastAsia="Times New Roman" w:hAnsi="Arial" w:cs="Arial"/>
+          <w:b/>
+          <w:lang w:eastAsia="en-ZA"/>
+        </w:rPr>
+        <w:t>:</w:t>
       </w:r>
       <w:r>
         <w:rPr>
@@ -383,7 +457,7 @@
           <w:bCs/>
           <w:lang w:eastAsia="en-ZA"/>
         </w:rPr>
-        <w:instrText xml:space="preserve"> MERGEFIELD  $purchase.Vendor  \* MERGEFORMAT </w:instrText>
+        <w:instrText xml:space="preserve"> MERGEFIELD  $purchase.Date  \* MERGEFORMAT </w:instrText>
       </w:r>
       <w:r>
         <w:rPr>
@@ -400,7 +474,7 @@
           <w:noProof/>
           <w:lang w:eastAsia="en-ZA"/>
         </w:rPr>
-        <w:t>«$purchase.Vendor»</w:t>
+        <w:t>«$purchase.Date»</w:t>
       </w:r>
       <w:r>
         <w:rPr>
@@ -421,6 +495,8 @@
           <w:lang w:eastAsia="en-ZA"/>
         </w:rPr>
       </w:pPr>
+      <w:bookmarkStart w:id="0" w:name="_GoBack"/>
+      <w:bookmarkEnd w:id="0"/>
       <w:r>
         <w:rPr>
           <w:rFonts w:ascii="Arial" w:eastAsia="Times New Roman" w:hAnsi="Arial" w:cs="Arial"/>
@@ -1253,7 +1329,10 @@
     <w:p>
       <w:pPr>
         <w:rPr>
-          <w:b/>
+          <w:rFonts w:ascii="Arial" w:eastAsia="Times New Roman" w:hAnsi="Arial" w:cs="Arial"/>
+          <w:bCs/>
+          <w:noProof/>
+          <w:lang w:eastAsia="en-ZA"/>
         </w:rPr>
       </w:pPr>
       <w:r>
@@ -1313,8 +1392,46 @@
         </w:rPr>
         <w:fldChar w:fldCharType="end"/>
       </w:r>
-      <w:bookmarkStart w:id="0" w:name="_GoBack"/>
-      <w:bookmarkEnd w:id="0"/>
+    </w:p>
+    <w:p>
+      <w:pPr>
+        <w:rPr>
+          <w:rFonts w:ascii="Arial" w:eastAsia="Times New Roman" w:hAnsi="Arial" w:cs="Arial"/>
+          <w:bCs/>
+          <w:noProof/>
+          <w:lang w:eastAsia="en-ZA"/>
+        </w:rPr>
+      </w:pPr>
+    </w:p>
+    <w:p>
+      <w:pPr>
+        <w:jc w:val="center"/>
+        <w:rPr>
+          <w:rFonts w:ascii="Arial" w:eastAsia="Times New Roman" w:hAnsi="Arial" w:cs="Arial"/>
+          <w:b/>
+          <w:bCs/>
+          <w:noProof/>
+          <w:lang w:eastAsia="en-ZA"/>
+        </w:rPr>
+      </w:pPr>
+      <w:r>
+        <w:rPr>
+          <w:rFonts w:ascii="Arial" w:hAnsi="Arial" w:cs="Arial"/>
+          <w:b/>
+          <w:color w:val="222222"/>
+          <w:sz w:val="20"/>
+          <w:szCs w:val="20"/>
+          <w:shd w:val="clear" w:color="auto" w:fill="FFFFFF"/>
+        </w:rPr>
+        <w:t>PLEASE QUOTE THIS ORDER NUMBER ON YOUR INVOICE</w:t>
+      </w:r>
+    </w:p>
+    <w:p>
+      <w:pPr>
+        <w:rPr>
+          <w:b/>
+        </w:rPr>
+      </w:pPr>
     </w:p>
     <w:sectPr>
       <w:footerReference w:type="default" r:id="rId6"/>

</xml_diff>

<commit_message>
merging after fork fetch
</commit_message>
<xml_diff>
--- a/src/main/resources/procurementpdf/purchase.docx
+++ b/src/main/resources/procurementpdf/purchase.docx
@@ -348,6 +348,72 @@
       <w:pPr>
         <w:spacing w:before="100" w:beforeAutospacing="1" w:after="119" w:line="240" w:lineRule="auto"/>
         <w:rPr>
+          <w:rFonts w:ascii="Arial" w:eastAsia="Times New Roman" w:hAnsi="Arial" w:cs="Arial"/>
+          <w:bCs/>
+          <w:lang w:eastAsia="en-ZA"/>
+        </w:rPr>
+      </w:pPr>
+      <w:r>
+        <w:rPr>
+          <w:rFonts w:ascii="Arial" w:eastAsia="Times New Roman" w:hAnsi="Arial" w:cs="Arial"/>
+          <w:b/>
+          <w:lang w:eastAsia="en-ZA"/>
+        </w:rPr>
+        <w:t>Vendor:</w:t>
+      </w:r>
+      <w:r>
+        <w:rPr>
+          <w:rFonts w:ascii="Arial" w:eastAsia="Times New Roman" w:hAnsi="Arial" w:cs="Arial"/>
+          <w:lang w:eastAsia="en-ZA"/>
+        </w:rPr>
+        <w:t xml:space="preserve"> </w:t>
+      </w:r>
+      <w:r>
+        <w:rPr>
+          <w:rFonts w:ascii="Arial" w:eastAsia="Times New Roman" w:hAnsi="Arial" w:cs="Arial"/>
+          <w:bCs/>
+          <w:lang w:eastAsia="en-ZA"/>
+        </w:rPr>
+        <w:fldChar w:fldCharType="begin"/>
+      </w:r>
+      <w:r>
+        <w:rPr>
+          <w:rFonts w:ascii="Arial" w:eastAsia="Times New Roman" w:hAnsi="Arial" w:cs="Arial"/>
+          <w:bCs/>
+          <w:lang w:eastAsia="en-ZA"/>
+        </w:rPr>
+        <w:instrText xml:space="preserve"> MERGEFIELD  $purchase.Vendor  \* MERGEFORMAT </w:instrText>
+      </w:r>
+      <w:r>
+        <w:rPr>
+          <w:rFonts w:ascii="Arial" w:eastAsia="Times New Roman" w:hAnsi="Arial" w:cs="Arial"/>
+          <w:bCs/>
+          <w:lang w:eastAsia="en-ZA"/>
+        </w:rPr>
+        <w:fldChar w:fldCharType="separate"/>
+      </w:r>
+      <w:r>
+        <w:rPr>
+          <w:rFonts w:ascii="Arial" w:eastAsia="Times New Roman" w:hAnsi="Arial" w:cs="Arial"/>
+          <w:bCs/>
+          <w:noProof/>
+          <w:lang w:eastAsia="en-ZA"/>
+        </w:rPr>
+        <w:t>«$purchase.Vendor»</w:t>
+      </w:r>
+      <w:r>
+        <w:rPr>
+          <w:rFonts w:ascii="Arial" w:eastAsia="Times New Roman" w:hAnsi="Arial" w:cs="Arial"/>
+          <w:bCs/>
+          <w:lang w:eastAsia="en-ZA"/>
+        </w:rPr>
+        <w:fldChar w:fldCharType="end"/>
+      </w:r>
+    </w:p>
+    <w:p>
+      <w:pPr>
+        <w:spacing w:before="100" w:beforeAutospacing="1" w:after="119" w:line="240" w:lineRule="auto"/>
+        <w:rPr>
           <w:rFonts w:ascii="Times New Roman" w:eastAsia="Times New Roman" w:hAnsi="Times New Roman" w:cs="Times New Roman"/>
           <w:sz w:val="24"/>
           <w:szCs w:val="24"/>
@@ -360,7 +426,15 @@
           <w:b/>
           <w:lang w:eastAsia="en-ZA"/>
         </w:rPr>
-        <w:t>Vendor:</w:t>
+        <w:t>Delivery Date</w:t>
+      </w:r>
+      <w:r>
+        <w:rPr>
+          <w:rFonts w:ascii="Arial" w:eastAsia="Times New Roman" w:hAnsi="Arial" w:cs="Arial"/>
+          <w:b/>
+          <w:lang w:eastAsia="en-ZA"/>
+        </w:rPr>
+        <w:t>:</w:t>
       </w:r>
       <w:r>
         <w:rPr>
@@ -383,7 +457,7 @@
           <w:bCs/>
           <w:lang w:eastAsia="en-ZA"/>
         </w:rPr>
-        <w:instrText xml:space="preserve"> MERGEFIELD  $purchase.Vendor  \* MERGEFORMAT </w:instrText>
+        <w:instrText xml:space="preserve"> MERGEFIELD  $purchase.Date  \* MERGEFORMAT </w:instrText>
       </w:r>
       <w:r>
         <w:rPr>
@@ -400,7 +474,7 @@
           <w:noProof/>
           <w:lang w:eastAsia="en-ZA"/>
         </w:rPr>
-        <w:t>«$purchase.Vendor»</w:t>
+        <w:t>«$purchase.Date»</w:t>
       </w:r>
       <w:r>
         <w:rPr>
@@ -421,6 +495,8 @@
           <w:lang w:eastAsia="en-ZA"/>
         </w:rPr>
       </w:pPr>
+      <w:bookmarkStart w:id="0" w:name="_GoBack"/>
+      <w:bookmarkEnd w:id="0"/>
       <w:r>
         <w:rPr>
           <w:rFonts w:ascii="Arial" w:eastAsia="Times New Roman" w:hAnsi="Arial" w:cs="Arial"/>
@@ -1253,7 +1329,10 @@
     <w:p>
       <w:pPr>
         <w:rPr>
-          <w:b/>
+          <w:rFonts w:ascii="Arial" w:eastAsia="Times New Roman" w:hAnsi="Arial" w:cs="Arial"/>
+          <w:bCs/>
+          <w:noProof/>
+          <w:lang w:eastAsia="en-ZA"/>
         </w:rPr>
       </w:pPr>
       <w:r>
@@ -1313,8 +1392,46 @@
         </w:rPr>
         <w:fldChar w:fldCharType="end"/>
       </w:r>
-      <w:bookmarkStart w:id="0" w:name="_GoBack"/>
-      <w:bookmarkEnd w:id="0"/>
+    </w:p>
+    <w:p>
+      <w:pPr>
+        <w:rPr>
+          <w:rFonts w:ascii="Arial" w:eastAsia="Times New Roman" w:hAnsi="Arial" w:cs="Arial"/>
+          <w:bCs/>
+          <w:noProof/>
+          <w:lang w:eastAsia="en-ZA"/>
+        </w:rPr>
+      </w:pPr>
+    </w:p>
+    <w:p>
+      <w:pPr>
+        <w:jc w:val="center"/>
+        <w:rPr>
+          <w:rFonts w:ascii="Arial" w:eastAsia="Times New Roman" w:hAnsi="Arial" w:cs="Arial"/>
+          <w:b/>
+          <w:bCs/>
+          <w:noProof/>
+          <w:lang w:eastAsia="en-ZA"/>
+        </w:rPr>
+      </w:pPr>
+      <w:r>
+        <w:rPr>
+          <w:rFonts w:ascii="Arial" w:hAnsi="Arial" w:cs="Arial"/>
+          <w:b/>
+          <w:color w:val="222222"/>
+          <w:sz w:val="20"/>
+          <w:szCs w:val="20"/>
+          <w:shd w:val="clear" w:color="auto" w:fill="FFFFFF"/>
+        </w:rPr>
+        <w:t>PLEASE QUOTE THIS ORDER NUMBER ON YOUR INVOICE</w:t>
+      </w:r>
+    </w:p>
+    <w:p>
+      <w:pPr>
+        <w:rPr>
+          <w:b/>
+        </w:rPr>
+      </w:pPr>
     </w:p>
     <w:sectPr>
       <w:footerReference w:type="default" r:id="rId6"/>

</xml_diff>

<commit_message>
updated the procurement module in invoices for processing, request purchase as at 12/02/2014
</commit_message>
<xml_diff>
--- a/src/main/resources/procurementpdf/purchase.docx
+++ b/src/main/resources/procurementpdf/purchase.docx
@@ -102,7 +102,15 @@
           <w:b/>
           <w:lang w:eastAsia="en-ZA"/>
         </w:rPr>
-        <w:t>Order Number:</w:t>
+        <w:t>Date</w:t>
+      </w:r>
+      <w:r>
+        <w:rPr>
+          <w:rFonts w:ascii="Arial" w:eastAsia="Times New Roman" w:hAnsi="Arial" w:cs="Arial"/>
+          <w:b/>
+          <w:lang w:eastAsia="en-ZA"/>
+        </w:rPr>
+        <w:t>:</w:t>
       </w:r>
       <w:r>
         <w:rPr>
@@ -125,7 +133,7 @@
           <w:bCs/>
           <w:lang w:eastAsia="en-ZA"/>
         </w:rPr>
-        <w:instrText xml:space="preserve"> MERGEFIELD  $purchase.OrderNumber  \* MERGEFORMAT </w:instrText>
+        <w:instrText xml:space="preserve"> MERGEFIELD  $purchase.Podate  \* MERGEFORMAT </w:instrText>
       </w:r>
       <w:r>
         <w:rPr>
@@ -142,7 +150,7 @@
           <w:noProof/>
           <w:lang w:eastAsia="en-ZA"/>
         </w:rPr>
-        <w:t>«$purchase.OrderNumber»</w:t>
+        <w:t>«$purchase.Podate»</w:t>
       </w:r>
       <w:r>
         <w:rPr>
@@ -169,15 +177,7 @@
           <w:b/>
           <w:lang w:eastAsia="en-ZA"/>
         </w:rPr>
-        <w:t>Cost Centre</w:t>
-      </w:r>
-      <w:r>
-        <w:rPr>
-          <w:rFonts w:ascii="Arial" w:eastAsia="Times New Roman" w:hAnsi="Arial" w:cs="Arial"/>
-          <w:b/>
-          <w:lang w:eastAsia="en-ZA"/>
-        </w:rPr>
-        <w:t>:</w:t>
+        <w:t>Order Number:</w:t>
       </w:r>
       <w:r>
         <w:rPr>
@@ -200,7 +200,7 @@
           <w:bCs/>
           <w:lang w:eastAsia="en-ZA"/>
         </w:rPr>
-        <w:instrText xml:space="preserve"> MERGEFIELD  $purchase.CostCentre  \* MERGEFORMAT </w:instrText>
+        <w:instrText xml:space="preserve"> MERGEFIELD  $purchase.OrderNumber  \* MERGEFORMAT </w:instrText>
       </w:r>
       <w:r>
         <w:rPr>
@@ -217,7 +217,7 @@
           <w:noProof/>
           <w:lang w:eastAsia="en-ZA"/>
         </w:rPr>
-        <w:t>«$purchase.CostCentre»</w:t>
+        <w:t>«$purchase.OrderNumber»</w:t>
       </w:r>
       <w:r>
         <w:rPr>
@@ -227,6 +227,8 @@
         </w:rPr>
         <w:fldChar w:fldCharType="end"/>
       </w:r>
+      <w:bookmarkStart w:id="0" w:name="_GoBack"/>
+      <w:bookmarkEnd w:id="0"/>
     </w:p>
     <w:p>
       <w:pPr>
@@ -244,7 +246,15 @@
           <w:b/>
           <w:lang w:eastAsia="en-ZA"/>
         </w:rPr>
-        <w:t>Requesting Person:</w:t>
+        <w:t>Cost Centre</w:t>
+      </w:r>
+      <w:r>
+        <w:rPr>
+          <w:rFonts w:ascii="Arial" w:eastAsia="Times New Roman" w:hAnsi="Arial" w:cs="Arial"/>
+          <w:b/>
+          <w:lang w:eastAsia="en-ZA"/>
+        </w:rPr>
+        <w:t>:</w:t>
       </w:r>
       <w:r>
         <w:rPr>
@@ -267,7 +277,7 @@
           <w:bCs/>
           <w:lang w:eastAsia="en-ZA"/>
         </w:rPr>
-        <w:instrText xml:space="preserve"> MERGEFIELD  $purchase.FirstName  \* MERGEFORMAT </w:instrText>
+        <w:instrText xml:space="preserve"> MERGEFIELD  $purchase.CostCentre  \* MERGEFORMAT </w:instrText>
       </w:r>
       <w:r>
         <w:rPr>
@@ -284,56 +294,7 @@
           <w:noProof/>
           <w:lang w:eastAsia="en-ZA"/>
         </w:rPr>
-        <w:t>«$purchase.FirstName»</w:t>
-      </w:r>
-      <w:r>
-        <w:rPr>
-          <w:rFonts w:ascii="Arial" w:eastAsia="Times New Roman" w:hAnsi="Arial" w:cs="Arial"/>
-          <w:bCs/>
-          <w:lang w:eastAsia="en-ZA"/>
-        </w:rPr>
-        <w:fldChar w:fldCharType="end"/>
-      </w:r>
-      <w:r>
-        <w:rPr>
-          <w:rFonts w:ascii="Arial" w:eastAsia="Times New Roman" w:hAnsi="Arial" w:cs="Arial"/>
-          <w:bCs/>
-          <w:lang w:eastAsia="en-ZA"/>
-        </w:rPr>
-        <w:t xml:space="preserve"> </w:t>
-      </w:r>
-      <w:r>
-        <w:rPr>
-          <w:rFonts w:ascii="Arial" w:eastAsia="Times New Roman" w:hAnsi="Arial" w:cs="Arial"/>
-          <w:bCs/>
-          <w:lang w:eastAsia="en-ZA"/>
-        </w:rPr>
-        <w:fldChar w:fldCharType="begin"/>
-      </w:r>
-      <w:r>
-        <w:rPr>
-          <w:rFonts w:ascii="Arial" w:eastAsia="Times New Roman" w:hAnsi="Arial" w:cs="Arial"/>
-          <w:bCs/>
-          <w:lang w:eastAsia="en-ZA"/>
-        </w:rPr>
-        <w:instrText xml:space="preserve"> MERGEFIELD  $purchase.LastName  \* MERGEFORMAT </w:instrText>
-      </w:r>
-      <w:r>
-        <w:rPr>
-          <w:rFonts w:ascii="Arial" w:eastAsia="Times New Roman" w:hAnsi="Arial" w:cs="Arial"/>
-          <w:bCs/>
-          <w:lang w:eastAsia="en-ZA"/>
-        </w:rPr>
-        <w:fldChar w:fldCharType="separate"/>
-      </w:r>
-      <w:r>
-        <w:rPr>
-          <w:rFonts w:ascii="Arial" w:eastAsia="Times New Roman" w:hAnsi="Arial" w:cs="Arial"/>
-          <w:bCs/>
-          <w:noProof/>
-          <w:lang w:eastAsia="en-ZA"/>
-        </w:rPr>
-        <w:t>«$purchase.LastName»</w:t>
+        <w:t>«$purchase.CostCentre»</w:t>
       </w:r>
       <w:r>
         <w:rPr>
@@ -348,8 +309,9 @@
       <w:pPr>
         <w:spacing w:before="100" w:beforeAutospacing="1" w:after="119" w:line="240" w:lineRule="auto"/>
         <w:rPr>
-          <w:rFonts w:ascii="Arial" w:eastAsia="Times New Roman" w:hAnsi="Arial" w:cs="Arial"/>
-          <w:bCs/>
+          <w:rFonts w:ascii="Times New Roman" w:eastAsia="Times New Roman" w:hAnsi="Times New Roman" w:cs="Times New Roman"/>
+          <w:sz w:val="24"/>
+          <w:szCs w:val="24"/>
           <w:lang w:eastAsia="en-ZA"/>
         </w:rPr>
       </w:pPr>
@@ -359,7 +321,7 @@
           <w:b/>
           <w:lang w:eastAsia="en-ZA"/>
         </w:rPr>
-        <w:t>Vendor:</w:t>
+        <w:t>Requesting Person:</w:t>
       </w:r>
       <w:r>
         <w:rPr>
@@ -382,7 +344,7 @@
           <w:bCs/>
           <w:lang w:eastAsia="en-ZA"/>
         </w:rPr>
-        <w:instrText xml:space="preserve"> MERGEFIELD  $purchase.Vendor  \* MERGEFORMAT </w:instrText>
+        <w:instrText xml:space="preserve"> MERGEFIELD  $purchase.FirstName  \* MERGEFORMAT </w:instrText>
       </w:r>
       <w:r>
         <w:rPr>
@@ -399,7 +361,56 @@
           <w:noProof/>
           <w:lang w:eastAsia="en-ZA"/>
         </w:rPr>
-        <w:t>«$purchase.Vendor»</w:t>
+        <w:t>«$purchase.FirstName»</w:t>
+      </w:r>
+      <w:r>
+        <w:rPr>
+          <w:rFonts w:ascii="Arial" w:eastAsia="Times New Roman" w:hAnsi="Arial" w:cs="Arial"/>
+          <w:bCs/>
+          <w:lang w:eastAsia="en-ZA"/>
+        </w:rPr>
+        <w:fldChar w:fldCharType="end"/>
+      </w:r>
+      <w:r>
+        <w:rPr>
+          <w:rFonts w:ascii="Arial" w:eastAsia="Times New Roman" w:hAnsi="Arial" w:cs="Arial"/>
+          <w:bCs/>
+          <w:lang w:eastAsia="en-ZA"/>
+        </w:rPr>
+        <w:t xml:space="preserve"> </w:t>
+      </w:r>
+      <w:r>
+        <w:rPr>
+          <w:rFonts w:ascii="Arial" w:eastAsia="Times New Roman" w:hAnsi="Arial" w:cs="Arial"/>
+          <w:bCs/>
+          <w:lang w:eastAsia="en-ZA"/>
+        </w:rPr>
+        <w:fldChar w:fldCharType="begin"/>
+      </w:r>
+      <w:r>
+        <w:rPr>
+          <w:rFonts w:ascii="Arial" w:eastAsia="Times New Roman" w:hAnsi="Arial" w:cs="Arial"/>
+          <w:bCs/>
+          <w:lang w:eastAsia="en-ZA"/>
+        </w:rPr>
+        <w:instrText xml:space="preserve"> MERGEFIELD  $purchase.LastName  \* MERGEFORMAT </w:instrText>
+      </w:r>
+      <w:r>
+        <w:rPr>
+          <w:rFonts w:ascii="Arial" w:eastAsia="Times New Roman" w:hAnsi="Arial" w:cs="Arial"/>
+          <w:bCs/>
+          <w:lang w:eastAsia="en-ZA"/>
+        </w:rPr>
+        <w:fldChar w:fldCharType="separate"/>
+      </w:r>
+      <w:r>
+        <w:rPr>
+          <w:rFonts w:ascii="Arial" w:eastAsia="Times New Roman" w:hAnsi="Arial" w:cs="Arial"/>
+          <w:bCs/>
+          <w:noProof/>
+          <w:lang w:eastAsia="en-ZA"/>
+        </w:rPr>
+        <w:t>«$purchase.LastName»</w:t>
       </w:r>
       <w:r>
         <w:rPr>
@@ -414,6 +425,72 @@
       <w:pPr>
         <w:spacing w:before="100" w:beforeAutospacing="1" w:after="119" w:line="240" w:lineRule="auto"/>
         <w:rPr>
+          <w:rFonts w:ascii="Arial" w:eastAsia="Times New Roman" w:hAnsi="Arial" w:cs="Arial"/>
+          <w:bCs/>
+          <w:lang w:eastAsia="en-ZA"/>
+        </w:rPr>
+      </w:pPr>
+      <w:r>
+        <w:rPr>
+          <w:rFonts w:ascii="Arial" w:eastAsia="Times New Roman" w:hAnsi="Arial" w:cs="Arial"/>
+          <w:b/>
+          <w:lang w:eastAsia="en-ZA"/>
+        </w:rPr>
+        <w:t>Vendor:</w:t>
+      </w:r>
+      <w:r>
+        <w:rPr>
+          <w:rFonts w:ascii="Arial" w:eastAsia="Times New Roman" w:hAnsi="Arial" w:cs="Arial"/>
+          <w:lang w:eastAsia="en-ZA"/>
+        </w:rPr>
+        <w:t xml:space="preserve"> </w:t>
+      </w:r>
+      <w:r>
+        <w:rPr>
+          <w:rFonts w:ascii="Arial" w:eastAsia="Times New Roman" w:hAnsi="Arial" w:cs="Arial"/>
+          <w:bCs/>
+          <w:lang w:eastAsia="en-ZA"/>
+        </w:rPr>
+        <w:fldChar w:fldCharType="begin"/>
+      </w:r>
+      <w:r>
+        <w:rPr>
+          <w:rFonts w:ascii="Arial" w:eastAsia="Times New Roman" w:hAnsi="Arial" w:cs="Arial"/>
+          <w:bCs/>
+          <w:lang w:eastAsia="en-ZA"/>
+        </w:rPr>
+        <w:instrText xml:space="preserve"> MERGEFIELD  $purchase.Vendor  \* MERGEFORMAT </w:instrText>
+      </w:r>
+      <w:r>
+        <w:rPr>
+          <w:rFonts w:ascii="Arial" w:eastAsia="Times New Roman" w:hAnsi="Arial" w:cs="Arial"/>
+          <w:bCs/>
+          <w:lang w:eastAsia="en-ZA"/>
+        </w:rPr>
+        <w:fldChar w:fldCharType="separate"/>
+      </w:r>
+      <w:r>
+        <w:rPr>
+          <w:rFonts w:ascii="Arial" w:eastAsia="Times New Roman" w:hAnsi="Arial" w:cs="Arial"/>
+          <w:bCs/>
+          <w:noProof/>
+          <w:lang w:eastAsia="en-ZA"/>
+        </w:rPr>
+        <w:t>«$purchase.Vendor»</w:t>
+      </w:r>
+      <w:r>
+        <w:rPr>
+          <w:rFonts w:ascii="Arial" w:eastAsia="Times New Roman" w:hAnsi="Arial" w:cs="Arial"/>
+          <w:bCs/>
+          <w:lang w:eastAsia="en-ZA"/>
+        </w:rPr>
+        <w:fldChar w:fldCharType="end"/>
+      </w:r>
+    </w:p>
+    <w:p>
+      <w:pPr>
+        <w:spacing w:before="100" w:beforeAutospacing="1" w:after="119" w:line="240" w:lineRule="auto"/>
+        <w:rPr>
           <w:rFonts w:ascii="Times New Roman" w:eastAsia="Times New Roman" w:hAnsi="Times New Roman" w:cs="Times New Roman"/>
           <w:sz w:val="24"/>
           <w:szCs w:val="24"/>
@@ -495,8 +572,6 @@
           <w:lang w:eastAsia="en-ZA"/>
         </w:rPr>
       </w:pPr>
-      <w:bookmarkStart w:id="0" w:name="_GoBack"/>
-      <w:bookmarkEnd w:id="0"/>
       <w:r>
         <w:rPr>
           <w:rFonts w:ascii="Arial" w:eastAsia="Times New Roman" w:hAnsi="Arial" w:cs="Arial"/>

</xml_diff>